<commit_message>
costes, falta revisar con el anterior, no lo encuentro :S
</commit_message>
<xml_diff>
--- a/Item 1/PlantillaCostes.docx
+++ b/Item 1/PlantillaCostes.docx
@@ -1,212 +1,1053 @@
 
 <file path=word/document.xml><?xml version="1.0" encoding="utf-8"?>
-<w:document xmlns:wpc="http://schemas.microsoft.com/office/word/2010/wordprocessingCanvas" xmlns:cx="http://schemas.microsoft.com/office/drawing/2014/chartex" xmlns:cx1="http://schemas.microsoft.com/office/drawing/2015/9/8/chartex" xmlns:cx2="http://schemas.microsoft.com/office/drawing/2015/10/21/chartex" xmlns:cx3="http://schemas.microsoft.com/office/drawing/2016/5/9/chartex" xmlns:cx4="http://schemas.microsoft.com/office/drawing/2016/5/10/chartex" xmlns:cx5="http://schemas.microsoft.com/office/drawing/2016/5/11/chartex" xmlns:mc="http://schemas.openxmlformats.org/markup-compatibility/2006" xmlns:o="urn:schemas-microsoft-com:office:office" xmlns:r="http://schemas.openxmlformats.org/officeDocument/2006/relationships" xmlns:m="http://schemas.openxmlformats.org/officeDocument/2006/math" xmlns:v="urn:schemas-microsoft-com:vml" xmlns:wp14="http://schemas.microsoft.com/office/word/2010/wordprocessingDrawing" xmlns:wp="http://schemas.openxmlformats.org/drawingml/2006/wordprocessingDrawing" xmlns:w10="urn:schemas-microsoft-com:office:word" xmlns:w="http://schemas.openxmlformats.org/wordprocessingml/2006/main" xmlns:w14="http://schemas.microsoft.com/office/word/2010/wordml" xmlns:w15="http://schemas.microsoft.com/office/word/2012/wordml" xmlns:w16se="http://schemas.microsoft.com/office/word/2015/wordml/symex" xmlns:wpg="http://schemas.microsoft.com/office/word/2010/wordprocessingGroup" xmlns:wpi="http://schemas.microsoft.com/office/word/2010/wordprocessingInk" xmlns:wne="http://schemas.microsoft.com/office/word/2006/wordml" xmlns:wps="http://schemas.microsoft.com/office/word/2010/wordprocessingShape" mc:Ignorable="w14 w15 w16se wp14">
+<w:document xmlns:wpc="http://schemas.microsoft.com/office/word/2010/wordprocessingCanvas" xmlns:cx="http://schemas.microsoft.com/office/drawing/2014/chartex" xmlns:cx1="http://schemas.microsoft.com/office/drawing/2015/9/8/chartex" xmlns:cx2="http://schemas.microsoft.com/office/drawing/2015/10/21/chartex" xmlns:cx3="http://schemas.microsoft.com/office/drawing/2016/5/9/chartex" xmlns:cx4="http://schemas.microsoft.com/office/drawing/2016/5/10/chartex" xmlns:cx5="http://schemas.microsoft.com/office/drawing/2016/5/11/chartex" xmlns:cx6="http://schemas.microsoft.com/office/drawing/2016/5/12/chartex" xmlns:cx7="http://schemas.microsoft.com/office/drawing/2016/5/13/chartex" xmlns:cx8="http://schemas.microsoft.com/office/drawing/2016/5/14/chartex" xmlns:mc="http://schemas.openxmlformats.org/markup-compatibility/2006" xmlns:o="urn:schemas-microsoft-com:office:office" xmlns:r="http://schemas.openxmlformats.org/officeDocument/2006/relationships" xmlns:m="http://schemas.openxmlformats.org/officeDocument/2006/math" xmlns:v="urn:schemas-microsoft-com:vml" xmlns:wp14="http://schemas.microsoft.com/office/word/2010/wordprocessingDrawing" xmlns:wp="http://schemas.openxmlformats.org/drawingml/2006/wordprocessingDrawing" xmlns:w10="urn:schemas-microsoft-com:office:word" xmlns:w="http://schemas.openxmlformats.org/wordprocessingml/2006/main" xmlns:w14="http://schemas.microsoft.com/office/word/2010/wordml" xmlns:w15="http://schemas.microsoft.com/office/word/2012/wordml" xmlns:w16se="http://schemas.microsoft.com/office/word/2015/wordml/symex" xmlns:wpg="http://schemas.microsoft.com/office/word/2010/wordprocessingGroup" xmlns:wpi="http://schemas.microsoft.com/office/word/2010/wordprocessingInk" xmlns:wne="http://schemas.microsoft.com/office/word/2006/wordml" xmlns:wps="http://schemas.microsoft.com/office/word/2010/wordprocessingShape" mc:Ignorable="w14 w15 w16se wp14">
   <w:body>
     <w:p>
-      <w:r>
-        <w:t>Modelo de costes.</w:t>
-      </w:r>
+      <w:pPr>
+        <w:pStyle w:val="Ttulo"/>
+        <w:rPr>
+          <w:b/>
+        </w:rPr>
+      </w:pPr>
+    </w:p>
+    <w:p>
+      <w:pPr>
+        <w:pStyle w:val="Ttulo"/>
+        <w:rPr>
+          <w:b/>
+        </w:rPr>
+      </w:pPr>
+    </w:p>
+    <w:p>
+      <w:pPr>
+        <w:pStyle w:val="Ttulo"/>
+        <w:rPr>
+          <w:b/>
+        </w:rPr>
+      </w:pPr>
       <w:bookmarkStart w:id="0" w:name="_GoBack"/>
       <w:bookmarkEnd w:id="0"/>
     </w:p>
     <w:p>
-      <w:r>
+      <w:pPr>
+        <w:pStyle w:val="Ttulo"/>
+        <w:rPr>
+          <w:b/>
+        </w:rPr>
+      </w:pPr>
+    </w:p>
+    <w:p>
+      <w:pPr>
+        <w:pStyle w:val="Ttulo"/>
+        <w:rPr>
+          <w:b/>
+        </w:rPr>
+      </w:pPr>
+    </w:p>
+    <w:p>
+      <w:pPr>
+        <w:pStyle w:val="Ttulo"/>
+        <w:rPr>
+          <w:b/>
+        </w:rPr>
+      </w:pPr>
+    </w:p>
+    <w:p>
+      <w:pPr>
+        <w:pStyle w:val="Ttulo"/>
+        <w:rPr>
+          <w:b/>
+        </w:rPr>
+      </w:pPr>
+    </w:p>
+    <w:p/>
+    <w:p>
+      <w:pPr>
+        <w:pStyle w:val="Ttulo"/>
+        <w:rPr>
+          <w:rFonts w:ascii="Times New Roman" w:hAnsi="Times New Roman" w:cs="Times New Roman"/>
+          <w:b/>
+        </w:rPr>
+      </w:pPr>
+      <w:r>
+        <w:rPr>
+          <w:rFonts w:ascii="Times New Roman" w:hAnsi="Times New Roman" w:cs="Times New Roman"/>
+          <w:b/>
+        </w:rPr>
+        <w:t>INFORME DE COSTES</w:t>
+      </w:r>
+    </w:p>
+    <w:p>
+      <w:pPr>
+        <w:rPr>
+          <w:rFonts w:ascii="Times New Roman" w:hAnsi="Times New Roman" w:cs="Times New Roman"/>
+        </w:rPr>
+      </w:pPr>
+    </w:p>
+    <w:p>
+      <w:pPr>
+        <w:rPr>
+          <w:rFonts w:ascii="Times New Roman" w:hAnsi="Times New Roman" w:cs="Times New Roman"/>
+        </w:rPr>
+      </w:pPr>
+    </w:p>
+    <w:p>
+      <w:pPr>
+        <w:rPr>
+          <w:rFonts w:ascii="Times New Roman" w:hAnsi="Times New Roman" w:cs="Times New Roman"/>
+        </w:rPr>
+      </w:pPr>
+    </w:p>
+    <w:p>
+      <w:pPr>
+        <w:rPr>
+          <w:rFonts w:ascii="Times New Roman" w:hAnsi="Times New Roman" w:cs="Times New Roman"/>
+        </w:rPr>
+      </w:pPr>
+    </w:p>
+    <w:p>
+      <w:pPr>
+        <w:rPr>
+          <w:rFonts w:ascii="Times New Roman" w:hAnsi="Times New Roman" w:cs="Times New Roman"/>
+        </w:rPr>
+      </w:pPr>
+    </w:p>
+    <w:p>
+      <w:pPr>
+        <w:rPr>
+          <w:rFonts w:ascii="Times New Roman" w:hAnsi="Times New Roman" w:cs="Times New Roman"/>
+        </w:rPr>
+      </w:pPr>
+    </w:p>
+    <w:p>
+      <w:pPr>
+        <w:rPr>
+          <w:rFonts w:ascii="Times New Roman" w:hAnsi="Times New Roman" w:cs="Times New Roman"/>
+        </w:rPr>
+      </w:pPr>
+    </w:p>
+    <w:p>
+      <w:pPr>
+        <w:rPr>
+          <w:rFonts w:ascii="Times New Roman" w:hAnsi="Times New Roman" w:cs="Times New Roman"/>
+        </w:rPr>
+      </w:pPr>
+    </w:p>
+    <w:p>
+      <w:pPr>
+        <w:rPr>
+          <w:rFonts w:ascii="Times New Roman" w:hAnsi="Times New Roman" w:cs="Times New Roman"/>
+        </w:rPr>
+      </w:pPr>
+    </w:p>
+    <w:p>
+      <w:pPr>
+        <w:rPr>
+          <w:rFonts w:ascii="Times New Roman" w:hAnsi="Times New Roman" w:cs="Times New Roman"/>
+        </w:rPr>
+      </w:pPr>
+    </w:p>
+    <w:p>
+      <w:pPr>
+        <w:rPr>
+          <w:rFonts w:ascii="Times New Roman" w:hAnsi="Times New Roman" w:cs="Times New Roman"/>
+        </w:rPr>
+      </w:pPr>
+    </w:p>
+    <w:p>
+      <w:pPr>
+        <w:rPr>
+          <w:rFonts w:ascii="Times New Roman" w:hAnsi="Times New Roman" w:cs="Times New Roman"/>
+        </w:rPr>
+      </w:pPr>
+    </w:p>
+    <w:p>
+      <w:pPr>
+        <w:rPr>
+          <w:rFonts w:ascii="Times New Roman" w:hAnsi="Times New Roman" w:cs="Times New Roman"/>
+        </w:rPr>
+      </w:pPr>
+    </w:p>
+    <w:p>
+      <w:pPr>
+        <w:rPr>
+          <w:rFonts w:ascii="Times New Roman" w:hAnsi="Times New Roman" w:cs="Times New Roman"/>
+        </w:rPr>
+      </w:pPr>
+    </w:p>
+    <w:p>
+      <w:pPr>
+        <w:rPr>
+          <w:rFonts w:ascii="Times New Roman" w:hAnsi="Times New Roman" w:cs="Times New Roman"/>
+        </w:rPr>
+      </w:pPr>
+    </w:p>
+    <w:p>
+      <w:pPr>
+        <w:rPr>
+          <w:rFonts w:ascii="Times New Roman" w:hAnsi="Times New Roman" w:cs="Times New Roman"/>
+        </w:rPr>
+      </w:pPr>
+    </w:p>
+    <w:p>
+      <w:pPr>
+        <w:rPr>
+          <w:rFonts w:ascii="Times New Roman" w:hAnsi="Times New Roman" w:cs="Times New Roman"/>
+        </w:rPr>
+      </w:pPr>
+    </w:p>
+    <w:p>
+      <w:pPr>
+        <w:rPr>
+          <w:rFonts w:ascii="Times New Roman" w:hAnsi="Times New Roman" w:cs="Times New Roman"/>
+        </w:rPr>
+      </w:pPr>
+    </w:p>
+    <w:p>
+      <w:pPr>
+        <w:rPr>
+          <w:rFonts w:ascii="Times New Roman" w:hAnsi="Times New Roman" w:cs="Times New Roman"/>
+        </w:rPr>
+      </w:pPr>
+    </w:p>
+    <w:p>
+      <w:pPr>
+        <w:rPr>
+          <w:rFonts w:ascii="Times New Roman" w:hAnsi="Times New Roman" w:cs="Times New Roman"/>
+          <w:b/>
+          <w:sz w:val="40"/>
+          <w:szCs w:val="40"/>
+        </w:rPr>
+      </w:pPr>
+      <w:r>
+        <w:rPr>
+          <w:rFonts w:ascii="Times New Roman" w:hAnsi="Times New Roman" w:cs="Times New Roman"/>
+          <w:b/>
+          <w:sz w:val="40"/>
+          <w:szCs w:val="40"/>
+        </w:rPr>
+        <w:lastRenderedPageBreak/>
         <w:t>Costes de personal:</w:t>
       </w:r>
     </w:p>
     <w:p>
-      <w:r>
+      <w:pPr>
+        <w:rPr>
+          <w:rFonts w:ascii="Times New Roman" w:hAnsi="Times New Roman" w:cs="Times New Roman"/>
+          <w:sz w:val="28"/>
+          <w:szCs w:val="28"/>
+        </w:rPr>
+      </w:pPr>
+      <w:r>
+        <w:rPr>
+          <w:rFonts w:ascii="Times New Roman" w:hAnsi="Times New Roman" w:cs="Times New Roman"/>
+          <w:sz w:val="28"/>
+          <w:szCs w:val="28"/>
+        </w:rPr>
         <w:t xml:space="preserve">El equipo tiene un total de </w:t>
       </w:r>
       <w:r>
-        <w:t>&lt;Número de miembros&gt;</w:t>
-      </w:r>
-      <w:r>
+        <w:rPr>
+          <w:rFonts w:ascii="Times New Roman" w:hAnsi="Times New Roman" w:cs="Times New Roman"/>
+          <w:sz w:val="28"/>
+          <w:szCs w:val="28"/>
+        </w:rPr>
+        <w:t>6</w:t>
+      </w:r>
+      <w:r>
+        <w:rPr>
+          <w:rFonts w:ascii="Times New Roman" w:hAnsi="Times New Roman" w:cs="Times New Roman"/>
+          <w:sz w:val="28"/>
+          <w:szCs w:val="28"/>
+        </w:rPr>
         <w:t xml:space="preserve"> miembros, </w:t>
       </w:r>
       <w:r>
+        <w:rPr>
+          <w:rFonts w:ascii="Times New Roman" w:hAnsi="Times New Roman" w:cs="Times New Roman"/>
+          <w:sz w:val="28"/>
+          <w:szCs w:val="28"/>
+        </w:rPr>
         <w:t>consideraremos a</w:t>
       </w:r>
       <w:r>
+        <w:rPr>
+          <w:rFonts w:ascii="Times New Roman" w:hAnsi="Times New Roman" w:cs="Times New Roman"/>
+          <w:sz w:val="28"/>
+          <w:szCs w:val="28"/>
+        </w:rPr>
         <w:t xml:space="preserve"> </w:t>
       </w:r>
       <w:r>
-        <w:t>&lt;n&gt;</w:t>
-      </w:r>
-      <w:r>
+        <w:rPr>
+          <w:rFonts w:ascii="Times New Roman" w:hAnsi="Times New Roman" w:cs="Times New Roman"/>
+          <w:sz w:val="28"/>
+          <w:szCs w:val="28"/>
+        </w:rPr>
+        <w:t xml:space="preserve">5 </w:t>
+      </w:r>
+      <w:r>
+        <w:rPr>
+          <w:rFonts w:ascii="Times New Roman" w:hAnsi="Times New Roman" w:cs="Times New Roman"/>
+          <w:sz w:val="28"/>
+          <w:szCs w:val="28"/>
+        </w:rPr>
         <w:t xml:space="preserve"> miembros del equipo, como programadores junior, estableciendo un sueldo de </w:t>
       </w:r>
       <w:r>
-        <w:t>&lt;X €&gt; €</w:t>
-      </w:r>
-      <w:r>
+        <w:rPr>
+          <w:rFonts w:ascii="Times New Roman" w:hAnsi="Times New Roman" w:cs="Times New Roman"/>
+          <w:sz w:val="28"/>
+          <w:szCs w:val="28"/>
+        </w:rPr>
+        <w:t>14</w:t>
+      </w:r>
+      <w:r>
+        <w:rPr>
+          <w:rFonts w:ascii="Times New Roman" w:hAnsi="Times New Roman" w:cs="Times New Roman"/>
+          <w:sz w:val="28"/>
+          <w:szCs w:val="28"/>
+        </w:rPr>
+        <w:t xml:space="preserve"> €</w:t>
+      </w:r>
+      <w:r>
+        <w:rPr>
+          <w:rFonts w:ascii="Times New Roman" w:hAnsi="Times New Roman" w:cs="Times New Roman"/>
+          <w:sz w:val="28"/>
+          <w:szCs w:val="28"/>
+        </w:rPr>
         <w:t xml:space="preserve"> la hora</w:t>
       </w:r>
       <w:r>
+        <w:rPr>
+          <w:rFonts w:ascii="Times New Roman" w:hAnsi="Times New Roman" w:cs="Times New Roman"/>
+          <w:sz w:val="28"/>
+          <w:szCs w:val="28"/>
+        </w:rPr>
         <w:t>.</w:t>
       </w:r>
     </w:p>
     <w:p>
-      <w:r>
-        <w:t>Para el jefe de proyecto, cuyo Rol ha asumido &lt; Jefe de proyecto&gt; se le asignara un sueldo de &lt;X €&gt; € la hora durante sus tareas como jefe de proyecto.</w:t>
-      </w:r>
-    </w:p>
-    <w:p>
-      <w:r>
+      <w:pPr>
+        <w:rPr>
+          <w:rFonts w:ascii="Times New Roman" w:hAnsi="Times New Roman" w:cs="Times New Roman"/>
+          <w:sz w:val="28"/>
+          <w:szCs w:val="28"/>
+        </w:rPr>
+      </w:pPr>
+      <w:r>
+        <w:rPr>
+          <w:rFonts w:ascii="Times New Roman" w:hAnsi="Times New Roman" w:cs="Times New Roman"/>
+          <w:sz w:val="28"/>
+          <w:szCs w:val="28"/>
+        </w:rPr>
+        <w:t xml:space="preserve">Para el jefe de proyecto, cuyo Rol ha asumido </w:t>
+      </w:r>
+      <w:r>
+        <w:rPr>
+          <w:rFonts w:ascii="Times New Roman" w:hAnsi="Times New Roman" w:cs="Times New Roman"/>
+          <w:sz w:val="28"/>
+          <w:szCs w:val="28"/>
+        </w:rPr>
+        <w:t xml:space="preserve">Javier Rodríguez Martín </w:t>
+      </w:r>
+      <w:r>
+        <w:rPr>
+          <w:rFonts w:ascii="Times New Roman" w:hAnsi="Times New Roman" w:cs="Times New Roman"/>
+          <w:sz w:val="28"/>
+          <w:szCs w:val="28"/>
+        </w:rPr>
+        <w:t>s</w:t>
+      </w:r>
+      <w:r>
+        <w:rPr>
+          <w:rFonts w:ascii="Times New Roman" w:hAnsi="Times New Roman" w:cs="Times New Roman"/>
+          <w:sz w:val="28"/>
+          <w:szCs w:val="28"/>
+        </w:rPr>
+        <w:t>e le asignara un sueldo de 22</w:t>
+      </w:r>
+      <w:r>
+        <w:rPr>
+          <w:rFonts w:ascii="Times New Roman" w:hAnsi="Times New Roman" w:cs="Times New Roman"/>
+          <w:sz w:val="28"/>
+          <w:szCs w:val="28"/>
+        </w:rPr>
+        <w:t xml:space="preserve"> € la hora durante sus tareas como jefe de proyecto.</w:t>
+      </w:r>
+    </w:p>
+    <w:p>
+      <w:pPr>
+        <w:rPr>
+          <w:rFonts w:ascii="Times New Roman" w:hAnsi="Times New Roman" w:cs="Times New Roman"/>
+          <w:sz w:val="28"/>
+          <w:szCs w:val="28"/>
+        </w:rPr>
+      </w:pPr>
+      <w:r>
+        <w:rPr>
+          <w:rFonts w:ascii="Times New Roman" w:hAnsi="Times New Roman" w:cs="Times New Roman"/>
+          <w:sz w:val="28"/>
+          <w:szCs w:val="28"/>
+        </w:rPr>
         <w:t>Los costes de personal estarán divididos respecto a las horas que han realizado cada uno de los miembros.</w:t>
       </w:r>
     </w:p>
     <w:p>
-      <w:r>
-        <w:t>&lt; Jefe de proyecto&gt; ha trabajado un total de &lt;N Horas&gt; horas.</w:t>
-      </w:r>
-    </w:p>
-    <w:p>
-      <w:r>
-        <w:t>&lt;Miembro Nª1&gt; ha trabajado un total de &lt;N1 Horas&gt; horas.</w:t>
-      </w:r>
-    </w:p>
-    <w:p>
-      <w:r>
-        <w:t>&lt;Miembro Nª2&gt; ha trabajado un total de &lt;N2 Horas&gt; horas.</w:t>
-      </w:r>
-    </w:p>
-    <w:p>
-      <w:r>
-        <w:t>&lt;Miembro Nª3&gt; ha trabajado un total de &lt;N3 Horas&gt; horas.</w:t>
-      </w:r>
-    </w:p>
-    <w:p>
-      <w:r>
-        <w:t>&lt;Miembro Nª4&gt; ha trabajado un total de &lt;N4 Horas&gt; horas.</w:t>
-      </w:r>
-    </w:p>
-    <w:p>
-      <w:r>
-        <w:t>&lt;Miembro Nª5&gt; ha trabajado un total de &lt;N5 Horas&gt; horas.</w:t>
-      </w:r>
-    </w:p>
-    <w:p>
-      <w:r>
+      <w:pPr>
+        <w:rPr>
+          <w:rFonts w:ascii="Times New Roman" w:hAnsi="Times New Roman" w:cs="Times New Roman"/>
+          <w:sz w:val="28"/>
+          <w:szCs w:val="28"/>
+        </w:rPr>
+      </w:pPr>
+      <w:r>
+        <w:rPr>
+          <w:rFonts w:ascii="Times New Roman" w:hAnsi="Times New Roman" w:cs="Times New Roman"/>
+          <w:sz w:val="28"/>
+          <w:szCs w:val="28"/>
+        </w:rPr>
+        <w:t xml:space="preserve">Javier Rodríguez Martín ha trabajado un total de </w:t>
+      </w:r>
+      <w:r>
+        <w:rPr>
+          <w:rFonts w:ascii="Times New Roman" w:hAnsi="Times New Roman" w:cs="Times New Roman"/>
+          <w:sz w:val="28"/>
+          <w:szCs w:val="28"/>
+        </w:rPr>
+        <w:t>22.4</w:t>
+      </w:r>
+      <w:r>
+        <w:rPr>
+          <w:rFonts w:ascii="Times New Roman" w:hAnsi="Times New Roman" w:cs="Times New Roman"/>
+          <w:sz w:val="28"/>
+          <w:szCs w:val="28"/>
+        </w:rPr>
+        <w:t xml:space="preserve"> horas.</w:t>
+      </w:r>
+    </w:p>
+    <w:p>
+      <w:pPr>
+        <w:rPr>
+          <w:rFonts w:ascii="Times New Roman" w:hAnsi="Times New Roman" w:cs="Times New Roman"/>
+          <w:sz w:val="28"/>
+          <w:szCs w:val="28"/>
+        </w:rPr>
+      </w:pPr>
+      <w:r>
+        <w:rPr>
+          <w:rFonts w:ascii="Times New Roman" w:hAnsi="Times New Roman" w:cs="Times New Roman"/>
+          <w:sz w:val="28"/>
+          <w:szCs w:val="28"/>
+        </w:rPr>
+        <w:t xml:space="preserve">Pablo Roldán Sánchez ha trabajado un total de </w:t>
+      </w:r>
+      <w:r>
+        <w:rPr>
+          <w:rFonts w:ascii="Times New Roman" w:hAnsi="Times New Roman" w:cs="Times New Roman"/>
+          <w:sz w:val="28"/>
+          <w:szCs w:val="28"/>
+        </w:rPr>
+        <w:t>26.09</w:t>
+      </w:r>
+      <w:r>
+        <w:rPr>
+          <w:rFonts w:ascii="Times New Roman" w:hAnsi="Times New Roman" w:cs="Times New Roman"/>
+          <w:sz w:val="28"/>
+          <w:szCs w:val="28"/>
+        </w:rPr>
+        <w:t xml:space="preserve"> horas.</w:t>
+      </w:r>
+    </w:p>
+    <w:p>
+      <w:pPr>
+        <w:rPr>
+          <w:rFonts w:ascii="Times New Roman" w:hAnsi="Times New Roman" w:cs="Times New Roman"/>
+          <w:sz w:val="28"/>
+          <w:szCs w:val="28"/>
+        </w:rPr>
+      </w:pPr>
+      <w:r>
+        <w:rPr>
+          <w:rFonts w:ascii="Times New Roman" w:hAnsi="Times New Roman" w:cs="Times New Roman"/>
+          <w:sz w:val="28"/>
+          <w:szCs w:val="28"/>
+        </w:rPr>
+        <w:t xml:space="preserve">Arturo Ronda Lucena ha trabajado un total de </w:t>
+      </w:r>
+      <w:r>
+        <w:rPr>
+          <w:rFonts w:ascii="Times New Roman" w:hAnsi="Times New Roman" w:cs="Times New Roman"/>
+          <w:sz w:val="28"/>
+          <w:szCs w:val="28"/>
+        </w:rPr>
+        <w:t>15.6</w:t>
+      </w:r>
+      <w:r>
+        <w:rPr>
+          <w:rFonts w:ascii="Times New Roman" w:hAnsi="Times New Roman" w:cs="Times New Roman"/>
+          <w:sz w:val="28"/>
+          <w:szCs w:val="28"/>
+        </w:rPr>
+        <w:t xml:space="preserve"> horas.</w:t>
+      </w:r>
+    </w:p>
+    <w:p>
+      <w:pPr>
+        <w:rPr>
+          <w:rFonts w:ascii="Times New Roman" w:hAnsi="Times New Roman" w:cs="Times New Roman"/>
+          <w:sz w:val="28"/>
+          <w:szCs w:val="28"/>
+        </w:rPr>
+      </w:pPr>
+      <w:r>
+        <w:rPr>
+          <w:rFonts w:ascii="Times New Roman" w:hAnsi="Times New Roman" w:cs="Times New Roman"/>
+          <w:sz w:val="28"/>
+          <w:szCs w:val="28"/>
+        </w:rPr>
+        <w:t xml:space="preserve">Daniel Iglesias Pérez ha trabajado un total de </w:t>
+      </w:r>
+      <w:r>
+        <w:rPr>
+          <w:rFonts w:ascii="Times New Roman" w:hAnsi="Times New Roman" w:cs="Times New Roman"/>
+          <w:sz w:val="28"/>
+          <w:szCs w:val="28"/>
+        </w:rPr>
+        <w:t>15.7</w:t>
+      </w:r>
+      <w:r>
+        <w:rPr>
+          <w:rFonts w:ascii="Times New Roman" w:hAnsi="Times New Roman" w:cs="Times New Roman"/>
+          <w:sz w:val="28"/>
+          <w:szCs w:val="28"/>
+        </w:rPr>
+        <w:t xml:space="preserve"> horas.</w:t>
+      </w:r>
+    </w:p>
+    <w:p>
+      <w:pPr>
+        <w:rPr>
+          <w:rFonts w:ascii="Times New Roman" w:hAnsi="Times New Roman" w:cs="Times New Roman"/>
+          <w:sz w:val="28"/>
+          <w:szCs w:val="28"/>
+        </w:rPr>
+      </w:pPr>
+      <w:r>
+        <w:rPr>
+          <w:rFonts w:ascii="Times New Roman" w:hAnsi="Times New Roman" w:cs="Times New Roman"/>
+          <w:sz w:val="28"/>
+          <w:szCs w:val="28"/>
+        </w:rPr>
+        <w:t xml:space="preserve">José Manuel Gavira González ha trabajado un total de </w:t>
+      </w:r>
+      <w:r>
+        <w:rPr>
+          <w:rFonts w:ascii="Times New Roman" w:hAnsi="Times New Roman" w:cs="Times New Roman"/>
+          <w:sz w:val="28"/>
+          <w:szCs w:val="28"/>
+        </w:rPr>
+        <w:t>16.4</w:t>
+      </w:r>
+      <w:r>
+        <w:rPr>
+          <w:rFonts w:ascii="Times New Roman" w:hAnsi="Times New Roman" w:cs="Times New Roman"/>
+          <w:sz w:val="28"/>
+          <w:szCs w:val="28"/>
+        </w:rPr>
+        <w:t xml:space="preserve"> horas.</w:t>
+      </w:r>
+    </w:p>
+    <w:p>
+      <w:pPr>
+        <w:rPr>
+          <w:rFonts w:ascii="Times New Roman" w:hAnsi="Times New Roman" w:cs="Times New Roman"/>
+          <w:sz w:val="28"/>
+          <w:szCs w:val="28"/>
+        </w:rPr>
+      </w:pPr>
+      <w:r>
+        <w:rPr>
+          <w:rFonts w:ascii="Times New Roman" w:hAnsi="Times New Roman" w:cs="Times New Roman"/>
+          <w:sz w:val="28"/>
+          <w:szCs w:val="28"/>
+        </w:rPr>
         <w:t xml:space="preserve">El total de horas de trabajo de programadores junior </w:t>
       </w:r>
       <w:r>
-        <w:t>asciende a &lt;Total Horas&gt;, y el costo total del trabajo del personal asciende a &lt; XT €&gt; €.</w:t>
-      </w:r>
-    </w:p>
-    <w:p/>
-    <w:p>
-      <w:r>
+        <w:rPr>
+          <w:rFonts w:ascii="Times New Roman" w:hAnsi="Times New Roman" w:cs="Times New Roman"/>
+          <w:sz w:val="28"/>
+          <w:szCs w:val="28"/>
+        </w:rPr>
+        <w:t xml:space="preserve">asciende a </w:t>
+      </w:r>
+      <w:r>
+        <w:rPr>
+          <w:rFonts w:ascii="Times New Roman" w:hAnsi="Times New Roman" w:cs="Times New Roman"/>
+          <w:sz w:val="28"/>
+          <w:szCs w:val="28"/>
+        </w:rPr>
+        <w:t>92.64</w:t>
+      </w:r>
+      <w:r>
+        <w:rPr>
+          <w:rFonts w:ascii="Times New Roman" w:hAnsi="Times New Roman" w:cs="Times New Roman"/>
+          <w:sz w:val="28"/>
+          <w:szCs w:val="28"/>
+        </w:rPr>
+        <w:t xml:space="preserve">, y el costo total del trabajo del personal asciende a </w:t>
+      </w:r>
+      <w:r>
+        <w:rPr>
+          <w:rFonts w:ascii="Times New Roman" w:hAnsi="Times New Roman" w:cs="Times New Roman"/>
+          <w:sz w:val="28"/>
+          <w:szCs w:val="28"/>
+        </w:rPr>
+        <w:t>1789.76</w:t>
+      </w:r>
+      <w:r>
+        <w:rPr>
+          <w:rFonts w:ascii="Times New Roman" w:hAnsi="Times New Roman" w:cs="Times New Roman"/>
+          <w:sz w:val="28"/>
+          <w:szCs w:val="28"/>
+        </w:rPr>
+        <w:t xml:space="preserve"> €.</w:t>
+      </w:r>
+    </w:p>
+    <w:p>
+      <w:pPr>
+        <w:rPr>
+          <w:rFonts w:ascii="Times New Roman" w:hAnsi="Times New Roman" w:cs="Times New Roman"/>
+          <w:sz w:val="28"/>
+          <w:szCs w:val="28"/>
+        </w:rPr>
+      </w:pPr>
+    </w:p>
+    <w:p>
+      <w:pPr>
+        <w:rPr>
+          <w:rFonts w:ascii="Times New Roman" w:hAnsi="Times New Roman" w:cs="Times New Roman"/>
+          <w:b/>
+          <w:sz w:val="40"/>
+          <w:szCs w:val="40"/>
+        </w:rPr>
+      </w:pPr>
+      <w:r>
+        <w:rPr>
+          <w:rFonts w:ascii="Times New Roman" w:hAnsi="Times New Roman" w:cs="Times New Roman"/>
+          <w:b/>
+          <w:sz w:val="40"/>
+          <w:szCs w:val="40"/>
+        </w:rPr>
         <w:t>Costes de servicios:</w:t>
       </w:r>
     </w:p>
     <w:p>
-      <w:r>
+      <w:pPr>
+        <w:rPr>
+          <w:rFonts w:ascii="Times New Roman" w:hAnsi="Times New Roman" w:cs="Times New Roman"/>
+          <w:sz w:val="28"/>
+          <w:szCs w:val="28"/>
+        </w:rPr>
+      </w:pPr>
+      <w:r>
+        <w:rPr>
+          <w:rFonts w:ascii="Times New Roman" w:hAnsi="Times New Roman" w:cs="Times New Roman"/>
+          <w:sz w:val="28"/>
+          <w:szCs w:val="28"/>
+        </w:rPr>
         <w:t>Consideramos que los costes de servicios de los proyectos equivalen a la matrícula de Diseño y Pruebas</w:t>
       </w:r>
       <w:r>
+        <w:rPr>
+          <w:rFonts w:ascii="Times New Roman" w:hAnsi="Times New Roman" w:cs="Times New Roman"/>
+          <w:sz w:val="28"/>
+          <w:szCs w:val="28"/>
+        </w:rPr>
         <w:t>, en la cual accedemos a la formación y al material necesarios para familiarizarnos con la tecnología, realizar las consultas oportunas y obtener las licencias software necesarias.</w:t>
       </w:r>
     </w:p>
     <w:p>
-      <w:r>
+      <w:pPr>
+        <w:rPr>
+          <w:rFonts w:ascii="Times New Roman" w:hAnsi="Times New Roman" w:cs="Times New Roman"/>
+          <w:sz w:val="28"/>
+          <w:szCs w:val="28"/>
+        </w:rPr>
+      </w:pPr>
+      <w:r>
+        <w:rPr>
+          <w:rFonts w:ascii="Times New Roman" w:hAnsi="Times New Roman" w:cs="Times New Roman"/>
+          <w:sz w:val="28"/>
+          <w:szCs w:val="28"/>
+        </w:rPr>
         <w:t>La matrícula</w:t>
       </w:r>
       <w:r>
-        <w:t xml:space="preserve"> asciende a 151.44 € para cada miembro del equipo, un total de &lt;151.44</w:t>
-      </w:r>
-      <w:r>
-        <w:t>*n miembros del equipo&gt;</w:t>
-      </w:r>
-    </w:p>
-    <w:p>
-      <w:r>
+        <w:rPr>
+          <w:rFonts w:ascii="Times New Roman" w:hAnsi="Times New Roman" w:cs="Times New Roman"/>
+          <w:sz w:val="28"/>
+          <w:szCs w:val="28"/>
+        </w:rPr>
+        <w:t xml:space="preserve"> asciende a 151.44 € para cada miembro del equipo, un total de </w:t>
+      </w:r>
+      <w:r>
+        <w:rPr>
+          <w:rFonts w:ascii="Times New Roman" w:hAnsi="Times New Roman" w:cs="Times New Roman"/>
+          <w:sz w:val="28"/>
+          <w:szCs w:val="28"/>
+        </w:rPr>
+        <w:t>908.64</w:t>
+      </w:r>
+    </w:p>
+    <w:p>
+      <w:pPr>
+        <w:rPr>
+          <w:rFonts w:ascii="Times New Roman" w:hAnsi="Times New Roman" w:cs="Times New Roman"/>
+          <w:b/>
+          <w:sz w:val="40"/>
+          <w:szCs w:val="40"/>
+        </w:rPr>
+      </w:pPr>
+      <w:r>
+        <w:rPr>
+          <w:rFonts w:ascii="Times New Roman" w:hAnsi="Times New Roman" w:cs="Times New Roman"/>
+          <w:b/>
+          <w:sz w:val="40"/>
+          <w:szCs w:val="40"/>
+        </w:rPr>
         <w:t>Amortización de equipos:</w:t>
       </w:r>
     </w:p>
     <w:p>
-      <w:r>
+      <w:pPr>
+        <w:rPr>
+          <w:rFonts w:ascii="Times New Roman" w:hAnsi="Times New Roman" w:cs="Times New Roman"/>
+          <w:sz w:val="28"/>
+          <w:szCs w:val="28"/>
+        </w:rPr>
+      </w:pPr>
+      <w:r>
+        <w:rPr>
+          <w:rFonts w:ascii="Times New Roman" w:hAnsi="Times New Roman" w:cs="Times New Roman"/>
+          <w:sz w:val="28"/>
+          <w:szCs w:val="28"/>
+        </w:rPr>
         <w:t>Suponemos una amortización del equipo en 3 años y establecemos el total de horas de trabajo de la misma como 5760 horas. El cálculo para la misma está determinado por el precio del equipo a amortizar en el caso de cada miembro del equipo.</w:t>
       </w:r>
     </w:p>
     <w:p>
-      <w:r>
-        <w:t>&lt; Jefe de proyecto</w:t>
-      </w:r>
-      <w:r>
-        <w:t>&gt; su portátil tiene un valor de &lt;X €&gt; € y ha amortizado un total de &lt;Cantidad Amortizada&gt;</w:t>
-      </w:r>
-    </w:p>
-    <w:p>
-      <w:r>
-        <w:t>&lt;Miembro Nª1&gt; su portátil tiene un valor de &lt;X €&gt; €</w:t>
-      </w:r>
-      <w:r>
-        <w:t xml:space="preserve"> </w:t>
-      </w:r>
-      <w:r>
-        <w:t>y ha amortizado un total de &lt;Cantidad Amortizada&gt;</w:t>
-      </w:r>
-    </w:p>
-    <w:p>
-      <w:r>
-        <w:t>&lt;Miembro Nª2&gt; su portátil tiene un valor de &lt;X €&gt; €</w:t>
-      </w:r>
-      <w:r>
-        <w:t xml:space="preserve"> </w:t>
-      </w:r>
-      <w:r>
-        <w:t xml:space="preserve">y ha amortizado un total de &lt;Cantidad Amortizada&gt; </w:t>
-      </w:r>
-    </w:p>
-    <w:p>
-      <w:r>
-        <w:t>&lt;Miembro Nª3&gt; su portátil tiene un valor de &lt;X €&gt; €</w:t>
-      </w:r>
-      <w:r>
-        <w:t xml:space="preserve"> </w:t>
-      </w:r>
-      <w:r>
-        <w:t xml:space="preserve">y ha amortizado un total de &lt;Cantidad Amortizada&gt; </w:t>
-      </w:r>
-    </w:p>
-    <w:p>
-      <w:r>
+      <w:pPr>
+        <w:rPr>
+          <w:rFonts w:ascii="Times New Roman" w:hAnsi="Times New Roman" w:cs="Times New Roman"/>
+          <w:sz w:val="28"/>
+          <w:szCs w:val="28"/>
+        </w:rPr>
+      </w:pPr>
+      <w:r>
+        <w:rPr>
+          <w:rFonts w:ascii="Times New Roman" w:hAnsi="Times New Roman" w:cs="Times New Roman"/>
+          <w:sz w:val="28"/>
+          <w:szCs w:val="28"/>
+        </w:rPr>
+        <w:t xml:space="preserve">Javier Rodríguez Martín, su portátil tiene un valor de 1200 € y ha amortizado un total de </w:t>
+      </w:r>
+      <w:r>
+        <w:rPr>
+          <w:rFonts w:ascii="Times New Roman" w:hAnsi="Times New Roman" w:cs="Times New Roman"/>
+          <w:sz w:val="28"/>
+          <w:szCs w:val="28"/>
+        </w:rPr>
+        <w:t>4</w:t>
+      </w:r>
+      <w:r>
+        <w:rPr>
+          <w:rFonts w:ascii="Times New Roman" w:hAnsi="Times New Roman" w:cs="Times New Roman"/>
+          <w:sz w:val="28"/>
+          <w:szCs w:val="28"/>
+        </w:rPr>
+        <w:t>.66€.</w:t>
+      </w:r>
+    </w:p>
+    <w:p>
+      <w:pPr>
+        <w:rPr>
+          <w:rFonts w:ascii="Times New Roman" w:hAnsi="Times New Roman" w:cs="Times New Roman"/>
+          <w:sz w:val="28"/>
+          <w:szCs w:val="28"/>
+        </w:rPr>
+      </w:pPr>
+      <w:r>
+        <w:rPr>
+          <w:rFonts w:ascii="Times New Roman" w:hAnsi="Times New Roman" w:cs="Times New Roman"/>
+          <w:sz w:val="28"/>
+          <w:szCs w:val="28"/>
+        </w:rPr>
         <w:lastRenderedPageBreak/>
-        <w:t>&lt;Miembro Nª4&gt; su portátil tiene un valor de &lt;X €&gt; €</w:t>
-      </w:r>
-      <w:r>
-        <w:t xml:space="preserve"> </w:t>
-      </w:r>
-      <w:r>
-        <w:t xml:space="preserve">y ha amortizado un total de &lt;Cantidad Amortizada&gt; </w:t>
-      </w:r>
-    </w:p>
-    <w:p>
-      <w:r>
-        <w:t>&lt;Miembro Nª5&gt; su portátil tiene un valor de &lt;X €&gt; €</w:t>
-      </w:r>
-      <w:r>
-        <w:t xml:space="preserve"> </w:t>
-      </w:r>
-      <w:r>
-        <w:t>y ha amortizado un total de &lt;Cantidad Amortizada&gt;.</w:t>
-      </w:r>
-    </w:p>
-    <w:p>
-      <w:r>
-        <w:t>Los costes totales de amortización equivalen a  &lt;XXX €&gt; €.</w:t>
-      </w:r>
-    </w:p>
-    <w:p>
-      <w:r>
-        <w:t>El costo toal del proyecto equivale a &lt;XCX € &gt; €.</w:t>
-      </w:r>
-    </w:p>
-    <w:p/>
-    <w:p/>
-    <w:p/>
-    <w:p/>
+        <w:t xml:space="preserve">Pablo Roldán Sánchez, su portátil tiene un valor de 1000 € y ha amortizado un total de </w:t>
+      </w:r>
+      <w:r>
+        <w:rPr>
+          <w:rFonts w:ascii="Times New Roman" w:hAnsi="Times New Roman" w:cs="Times New Roman"/>
+          <w:sz w:val="28"/>
+          <w:szCs w:val="28"/>
+        </w:rPr>
+        <w:t>4.52</w:t>
+      </w:r>
+      <w:r>
+        <w:rPr>
+          <w:rFonts w:ascii="Times New Roman" w:hAnsi="Times New Roman" w:cs="Times New Roman"/>
+          <w:sz w:val="28"/>
+          <w:szCs w:val="28"/>
+        </w:rPr>
+        <w:t xml:space="preserve"> €.</w:t>
+      </w:r>
+    </w:p>
+    <w:p>
+      <w:pPr>
+        <w:rPr>
+          <w:rFonts w:ascii="Times New Roman" w:hAnsi="Times New Roman" w:cs="Times New Roman"/>
+          <w:sz w:val="28"/>
+          <w:szCs w:val="28"/>
+        </w:rPr>
+      </w:pPr>
+      <w:r>
+        <w:rPr>
+          <w:rFonts w:ascii="Times New Roman" w:hAnsi="Times New Roman" w:cs="Times New Roman"/>
+          <w:sz w:val="28"/>
+          <w:szCs w:val="28"/>
+        </w:rPr>
+        <w:t xml:space="preserve">Arturo Ronda Lucena, su portátil tiene un valor de 800 € y ha amortizado un total de </w:t>
+      </w:r>
+      <w:r>
+        <w:rPr>
+          <w:rFonts w:ascii="Times New Roman" w:hAnsi="Times New Roman" w:cs="Times New Roman"/>
+          <w:sz w:val="28"/>
+          <w:szCs w:val="28"/>
+        </w:rPr>
+        <w:t>2.16</w:t>
+      </w:r>
+      <w:r>
+        <w:rPr>
+          <w:rFonts w:ascii="Times New Roman" w:hAnsi="Times New Roman" w:cs="Times New Roman"/>
+          <w:sz w:val="28"/>
+          <w:szCs w:val="28"/>
+        </w:rPr>
+        <w:t xml:space="preserve"> €.</w:t>
+      </w:r>
+    </w:p>
+    <w:p>
+      <w:pPr>
+        <w:rPr>
+          <w:rFonts w:ascii="Times New Roman" w:hAnsi="Times New Roman" w:cs="Times New Roman"/>
+          <w:sz w:val="28"/>
+          <w:szCs w:val="28"/>
+        </w:rPr>
+      </w:pPr>
+      <w:r>
+        <w:rPr>
+          <w:rFonts w:ascii="Times New Roman" w:hAnsi="Times New Roman" w:cs="Times New Roman"/>
+          <w:sz w:val="28"/>
+          <w:szCs w:val="28"/>
+        </w:rPr>
+        <w:t xml:space="preserve">Daniel Iglesias Pérez, su portátil tiene un valor de 750 € y ha amortizado un total de </w:t>
+      </w:r>
+      <w:r>
+        <w:rPr>
+          <w:rFonts w:ascii="Times New Roman" w:hAnsi="Times New Roman" w:cs="Times New Roman"/>
+          <w:sz w:val="28"/>
+          <w:szCs w:val="28"/>
+        </w:rPr>
+        <w:t>2.04</w:t>
+      </w:r>
+      <w:r>
+        <w:rPr>
+          <w:rFonts w:ascii="Times New Roman" w:hAnsi="Times New Roman" w:cs="Times New Roman"/>
+          <w:sz w:val="28"/>
+          <w:szCs w:val="28"/>
+        </w:rPr>
+        <w:t>€.</w:t>
+      </w:r>
+    </w:p>
+    <w:p>
+      <w:pPr>
+        <w:rPr>
+          <w:rFonts w:ascii="Times New Roman" w:hAnsi="Times New Roman" w:cs="Times New Roman"/>
+          <w:sz w:val="28"/>
+          <w:szCs w:val="28"/>
+        </w:rPr>
+      </w:pPr>
+      <w:r>
+        <w:rPr>
+          <w:rFonts w:ascii="Times New Roman" w:hAnsi="Times New Roman" w:cs="Times New Roman"/>
+          <w:sz w:val="28"/>
+          <w:szCs w:val="28"/>
+        </w:rPr>
+        <w:t xml:space="preserve">José Manuel Gavira González, su portátil tiene un valor de 850 € y ha amortizado un total de </w:t>
+      </w:r>
+      <w:r>
+        <w:rPr>
+          <w:rFonts w:ascii="Times New Roman" w:hAnsi="Times New Roman" w:cs="Times New Roman"/>
+          <w:sz w:val="28"/>
+          <w:szCs w:val="28"/>
+        </w:rPr>
+        <w:t>2.42</w:t>
+      </w:r>
+      <w:r>
+        <w:rPr>
+          <w:rFonts w:ascii="Times New Roman" w:hAnsi="Times New Roman" w:cs="Times New Roman"/>
+          <w:sz w:val="28"/>
+          <w:szCs w:val="28"/>
+        </w:rPr>
+        <w:t>€.</w:t>
+      </w:r>
+    </w:p>
+    <w:p>
+      <w:pPr>
+        <w:rPr>
+          <w:rFonts w:ascii="Times New Roman" w:hAnsi="Times New Roman" w:cs="Times New Roman"/>
+          <w:sz w:val="28"/>
+          <w:szCs w:val="28"/>
+        </w:rPr>
+      </w:pPr>
+      <w:r>
+        <w:rPr>
+          <w:rFonts w:ascii="Times New Roman" w:hAnsi="Times New Roman" w:cs="Times New Roman"/>
+          <w:sz w:val="28"/>
+          <w:szCs w:val="28"/>
+        </w:rPr>
+        <w:t xml:space="preserve">´Álvaro Acha Burgos su portátil tiene un valor de 1400 € y ha amortizado un total de </w:t>
+      </w:r>
+      <w:r>
+        <w:rPr>
+          <w:rFonts w:ascii="Times New Roman" w:hAnsi="Times New Roman" w:cs="Times New Roman"/>
+          <w:sz w:val="28"/>
+          <w:szCs w:val="28"/>
+        </w:rPr>
+        <w:t>4.58</w:t>
+      </w:r>
+      <w:r>
+        <w:rPr>
+          <w:rFonts w:ascii="Times New Roman" w:hAnsi="Times New Roman" w:cs="Times New Roman"/>
+          <w:sz w:val="28"/>
+          <w:szCs w:val="28"/>
+        </w:rPr>
+        <w:t>€</w:t>
+      </w:r>
+    </w:p>
+    <w:p>
+      <w:pPr>
+        <w:rPr>
+          <w:rFonts w:ascii="Times New Roman" w:hAnsi="Times New Roman" w:cs="Times New Roman"/>
+          <w:sz w:val="28"/>
+          <w:szCs w:val="28"/>
+        </w:rPr>
+      </w:pPr>
+      <w:r>
+        <w:rPr>
+          <w:rFonts w:ascii="Times New Roman" w:hAnsi="Times New Roman" w:cs="Times New Roman"/>
+          <w:sz w:val="28"/>
+          <w:szCs w:val="28"/>
+        </w:rPr>
+        <w:t xml:space="preserve">Los costes totales de amortización equivalen </w:t>
+      </w:r>
+      <w:r>
+        <w:rPr>
+          <w:rFonts w:ascii="Times New Roman" w:hAnsi="Times New Roman" w:cs="Times New Roman"/>
+          <w:sz w:val="28"/>
+          <w:szCs w:val="28"/>
+        </w:rPr>
+        <w:t>a 20.40</w:t>
+      </w:r>
+      <w:r>
+        <w:rPr>
+          <w:rFonts w:ascii="Times New Roman" w:hAnsi="Times New Roman" w:cs="Times New Roman"/>
+          <w:sz w:val="28"/>
+          <w:szCs w:val="28"/>
+        </w:rPr>
+        <w:t xml:space="preserve"> €.</w:t>
+      </w:r>
+    </w:p>
+    <w:p>
+      <w:pPr>
+        <w:rPr>
+          <w:rFonts w:ascii="Times New Roman" w:hAnsi="Times New Roman" w:cs="Times New Roman"/>
+          <w:sz w:val="28"/>
+          <w:szCs w:val="28"/>
+        </w:rPr>
+      </w:pPr>
+      <w:r>
+        <w:rPr>
+          <w:rFonts w:ascii="Times New Roman" w:hAnsi="Times New Roman" w:cs="Times New Roman"/>
+          <w:b/>
+          <w:sz w:val="40"/>
+          <w:szCs w:val="40"/>
+        </w:rPr>
+        <w:t>Coste total:</w:t>
+      </w:r>
+    </w:p>
+    <w:p>
+      <w:pPr>
+        <w:rPr>
+          <w:rFonts w:ascii="Times New Roman" w:hAnsi="Times New Roman" w:cs="Times New Roman"/>
+          <w:sz w:val="28"/>
+          <w:szCs w:val="28"/>
+        </w:rPr>
+      </w:pPr>
+      <w:r>
+        <w:rPr>
+          <w:rFonts w:ascii="Times New Roman" w:hAnsi="Times New Roman" w:cs="Times New Roman"/>
+          <w:sz w:val="28"/>
+          <w:szCs w:val="28"/>
+        </w:rPr>
+        <w:t xml:space="preserve">El costo total del proyecto equivale a </w:t>
+      </w:r>
+      <w:r>
+        <w:rPr>
+          <w:rFonts w:ascii="Times New Roman" w:hAnsi="Times New Roman" w:cs="Times New Roman"/>
+          <w:sz w:val="28"/>
+          <w:szCs w:val="28"/>
+        </w:rPr>
+        <w:t>2718.81</w:t>
+      </w:r>
+      <w:r>
+        <w:rPr>
+          <w:rFonts w:ascii="Times New Roman" w:hAnsi="Times New Roman" w:cs="Times New Roman"/>
+          <w:sz w:val="28"/>
+          <w:szCs w:val="28"/>
+        </w:rPr>
+        <w:t>€</w:t>
+      </w:r>
+    </w:p>
+    <w:p>
+      <w:pPr>
+        <w:rPr>
+          <w:rFonts w:ascii="Times New Roman" w:hAnsi="Times New Roman" w:cs="Times New Roman"/>
+        </w:rPr>
+      </w:pPr>
+    </w:p>
+    <w:p>
+      <w:pPr>
+        <w:rPr>
+          <w:rFonts w:ascii="Times New Roman" w:hAnsi="Times New Roman" w:cs="Times New Roman"/>
+        </w:rPr>
+      </w:pPr>
+    </w:p>
+    <w:p>
+      <w:pPr>
+        <w:rPr>
+          <w:rFonts w:ascii="Times New Roman" w:hAnsi="Times New Roman" w:cs="Times New Roman"/>
+        </w:rPr>
+      </w:pPr>
+    </w:p>
+    <w:p>
+      <w:pPr>
+        <w:rPr>
+          <w:rFonts w:ascii="Times New Roman" w:hAnsi="Times New Roman" w:cs="Times New Roman"/>
+        </w:rPr>
+      </w:pPr>
+    </w:p>
     <w:sectPr>
       <w:pgSz w:w="11906" w:h="16838"/>
       <w:pgMar w:top="1417" w:right="1701" w:bottom="1417" w:left="1701" w:header="708" w:footer="708" w:gutter="0"/>
@@ -215,6 +1056,56 @@
     </w:sectPr>
   </w:body>
 </w:document>
+</file>
+
+<file path=word/endnotes.xml><?xml version="1.0" encoding="utf-8"?>
+<w:endnotes xmlns:wpc="http://schemas.microsoft.com/office/word/2010/wordprocessingCanvas" xmlns:cx="http://schemas.microsoft.com/office/drawing/2014/chartex" xmlns:cx1="http://schemas.microsoft.com/office/drawing/2015/9/8/chartex" xmlns:cx2="http://schemas.microsoft.com/office/drawing/2015/10/21/chartex" xmlns:cx3="http://schemas.microsoft.com/office/drawing/2016/5/9/chartex" xmlns:cx4="http://schemas.microsoft.com/office/drawing/2016/5/10/chartex" xmlns:cx5="http://schemas.microsoft.com/office/drawing/2016/5/11/chartex" xmlns:cx6="http://schemas.microsoft.com/office/drawing/2016/5/12/chartex" xmlns:cx7="http://schemas.microsoft.com/office/drawing/2016/5/13/chartex" xmlns:cx8="http://schemas.microsoft.com/office/drawing/2016/5/14/chartex" xmlns:mc="http://schemas.openxmlformats.org/markup-compatibility/2006" xmlns:o="urn:schemas-microsoft-com:office:office" xmlns:r="http://schemas.openxmlformats.org/officeDocument/2006/relationships" xmlns:m="http://schemas.openxmlformats.org/officeDocument/2006/math" xmlns:v="urn:schemas-microsoft-com:vml" xmlns:wp14="http://schemas.microsoft.com/office/word/2010/wordprocessingDrawing" xmlns:wp="http://schemas.openxmlformats.org/drawingml/2006/wordprocessingDrawing" xmlns:w10="urn:schemas-microsoft-com:office:word" xmlns:w="http://schemas.openxmlformats.org/wordprocessingml/2006/main" xmlns:w14="http://schemas.microsoft.com/office/word/2010/wordml" xmlns:w15="http://schemas.microsoft.com/office/word/2012/wordml" xmlns:w16se="http://schemas.microsoft.com/office/word/2015/wordml/symex" xmlns:wpg="http://schemas.microsoft.com/office/word/2010/wordprocessingGroup" xmlns:wpi="http://schemas.microsoft.com/office/word/2010/wordprocessingInk" xmlns:wne="http://schemas.microsoft.com/office/word/2006/wordml" xmlns:wps="http://schemas.microsoft.com/office/word/2010/wordprocessingShape" mc:Ignorable="w14 w15 w16se wp14">
+  <w:endnote w:type="separator" w:id="-1">
+    <w:p>
+      <w:pPr>
+        <w:spacing w:after="0" w:line="240" w:lineRule="auto"/>
+      </w:pPr>
+      <w:r>
+        <w:separator/>
+      </w:r>
+    </w:p>
+  </w:endnote>
+  <w:endnote w:type="continuationSeparator" w:id="0">
+    <w:p>
+      <w:pPr>
+        <w:spacing w:after="0" w:line="240" w:lineRule="auto"/>
+      </w:pPr>
+      <w:r>
+        <w:continuationSeparator/>
+      </w:r>
+    </w:p>
+  </w:endnote>
+</w:endnotes>
+</file>
+
+<file path=word/footnotes.xml><?xml version="1.0" encoding="utf-8"?>
+<w:footnotes xmlns:wpc="http://schemas.microsoft.com/office/word/2010/wordprocessingCanvas" xmlns:cx="http://schemas.microsoft.com/office/drawing/2014/chartex" xmlns:cx1="http://schemas.microsoft.com/office/drawing/2015/9/8/chartex" xmlns:cx2="http://schemas.microsoft.com/office/drawing/2015/10/21/chartex" xmlns:cx3="http://schemas.microsoft.com/office/drawing/2016/5/9/chartex" xmlns:cx4="http://schemas.microsoft.com/office/drawing/2016/5/10/chartex" xmlns:cx5="http://schemas.microsoft.com/office/drawing/2016/5/11/chartex" xmlns:cx6="http://schemas.microsoft.com/office/drawing/2016/5/12/chartex" xmlns:cx7="http://schemas.microsoft.com/office/drawing/2016/5/13/chartex" xmlns:cx8="http://schemas.microsoft.com/office/drawing/2016/5/14/chartex" xmlns:mc="http://schemas.openxmlformats.org/markup-compatibility/2006" xmlns:o="urn:schemas-microsoft-com:office:office" xmlns:r="http://schemas.openxmlformats.org/officeDocument/2006/relationships" xmlns:m="http://schemas.openxmlformats.org/officeDocument/2006/math" xmlns:v="urn:schemas-microsoft-com:vml" xmlns:wp14="http://schemas.microsoft.com/office/word/2010/wordprocessingDrawing" xmlns:wp="http://schemas.openxmlformats.org/drawingml/2006/wordprocessingDrawing" xmlns:w10="urn:schemas-microsoft-com:office:word" xmlns:w="http://schemas.openxmlformats.org/wordprocessingml/2006/main" xmlns:w14="http://schemas.microsoft.com/office/word/2010/wordml" xmlns:w15="http://schemas.microsoft.com/office/word/2012/wordml" xmlns:w16se="http://schemas.microsoft.com/office/word/2015/wordml/symex" xmlns:wpg="http://schemas.microsoft.com/office/word/2010/wordprocessingGroup" xmlns:wpi="http://schemas.microsoft.com/office/word/2010/wordprocessingInk" xmlns:wne="http://schemas.microsoft.com/office/word/2006/wordml" xmlns:wps="http://schemas.microsoft.com/office/word/2010/wordprocessingShape" mc:Ignorable="w14 w15 w16se wp14">
+  <w:footnote w:type="separator" w:id="-1">
+    <w:p>
+      <w:pPr>
+        <w:spacing w:after="0" w:line="240" w:lineRule="auto"/>
+      </w:pPr>
+      <w:r>
+        <w:separator/>
+      </w:r>
+    </w:p>
+  </w:footnote>
+  <w:footnote w:type="continuationSeparator" w:id="0">
+    <w:p>
+      <w:pPr>
+        <w:spacing w:after="0" w:line="240" w:lineRule="auto"/>
+      </w:pPr>
+      <w:r>
+        <w:continuationSeparator/>
+      </w:r>
+    </w:p>
+  </w:footnote>
+</w:footnotes>
 </file>
 
 <file path=word/styles.xml><?xml version="1.0" encoding="utf-8"?>
@@ -641,6 +1532,84 @@
     <w:semiHidden/>
     <w:unhideWhenUsed/>
   </w:style>
+  <w:style w:type="paragraph" w:styleId="Ttulo">
+    <w:name w:val="Title"/>
+    <w:basedOn w:val="Normal"/>
+    <w:next w:val="Normal"/>
+    <w:link w:val="TtuloCar"/>
+    <w:uiPriority w:val="10"/>
+    <w:qFormat/>
+    <w:rsid w:val="001D6CFF"/>
+    <w:pPr>
+      <w:spacing w:after="0" w:line="240" w:lineRule="auto"/>
+      <w:contextualSpacing/>
+    </w:pPr>
+    <w:rPr>
+      <w:rFonts w:asciiTheme="majorHAnsi" w:eastAsiaTheme="majorEastAsia" w:hAnsiTheme="majorHAnsi" w:cstheme="majorBidi"/>
+      <w:spacing w:val="-10"/>
+      <w:kern w:val="28"/>
+      <w:sz w:val="56"/>
+      <w:szCs w:val="56"/>
+    </w:rPr>
+  </w:style>
+  <w:style w:type="character" w:customStyle="1" w:styleId="TtuloCar">
+    <w:name w:val="Título Car"/>
+    <w:basedOn w:val="Fuentedeprrafopredeter"/>
+    <w:link w:val="Ttulo"/>
+    <w:uiPriority w:val="10"/>
+    <w:rsid w:val="001D6CFF"/>
+    <w:rPr>
+      <w:rFonts w:asciiTheme="majorHAnsi" w:eastAsiaTheme="majorEastAsia" w:hAnsiTheme="majorHAnsi" w:cstheme="majorBidi"/>
+      <w:spacing w:val="-10"/>
+      <w:kern w:val="28"/>
+      <w:sz w:val="56"/>
+      <w:szCs w:val="56"/>
+    </w:rPr>
+  </w:style>
+  <w:style w:type="paragraph" w:styleId="Encabezado">
+    <w:name w:val="header"/>
+    <w:basedOn w:val="Normal"/>
+    <w:link w:val="EncabezadoCar"/>
+    <w:uiPriority w:val="99"/>
+    <w:unhideWhenUsed/>
+    <w:rsid w:val="001D6CFF"/>
+    <w:pPr>
+      <w:tabs>
+        <w:tab w:val="center" w:pos="4252"/>
+        <w:tab w:val="right" w:pos="8504"/>
+      </w:tabs>
+      <w:spacing w:after="0" w:line="240" w:lineRule="auto"/>
+    </w:pPr>
+  </w:style>
+  <w:style w:type="character" w:customStyle="1" w:styleId="EncabezadoCar">
+    <w:name w:val="Encabezado Car"/>
+    <w:basedOn w:val="Fuentedeprrafopredeter"/>
+    <w:link w:val="Encabezado"/>
+    <w:uiPriority w:val="99"/>
+    <w:rsid w:val="001D6CFF"/>
+  </w:style>
+  <w:style w:type="paragraph" w:styleId="Piedepgina">
+    <w:name w:val="footer"/>
+    <w:basedOn w:val="Normal"/>
+    <w:link w:val="PiedepginaCar"/>
+    <w:uiPriority w:val="99"/>
+    <w:unhideWhenUsed/>
+    <w:rsid w:val="001D6CFF"/>
+    <w:pPr>
+      <w:tabs>
+        <w:tab w:val="center" w:pos="4252"/>
+        <w:tab w:val="right" w:pos="8504"/>
+      </w:tabs>
+      <w:spacing w:after="0" w:line="240" w:lineRule="auto"/>
+    </w:pPr>
+  </w:style>
+  <w:style w:type="character" w:customStyle="1" w:styleId="PiedepginaCar">
+    <w:name w:val="Pie de página Car"/>
+    <w:basedOn w:val="Fuentedeprrafopredeter"/>
+    <w:link w:val="Piedepgina"/>
+    <w:uiPriority w:val="99"/>
+    <w:rsid w:val="001D6CFF"/>
+  </w:style>
 </w:styles>
 </file>
 

</xml_diff>